<commit_message>
more updates to CVs
</commit_message>
<xml_diff>
--- a/docs/Biazzini_CV.docx
+++ b/docs/Biazzini_CV.docx
@@ -137,6 +137,12 @@
     </w:p>
     <w:p>
       <w:pPr>
+        <w:spacing w:after="240" w:line="259" w:lineRule="auto"/>
+        <w:ind w:left="0" w:right="0" w:firstLine="0"/>
+      </w:pPr>
+    </w:p>
+    <w:p>
+      <w:pPr>
         <w:pStyle w:val="Heading1"/>
         <w:tabs>
           <w:tab w:val="center" w:pos="1921"/>
@@ -144,44 +150,20 @@
         <w:ind w:left="-15" w:firstLine="0"/>
       </w:pPr>
       <w:r>
-        <w:t xml:space="preserve"> </w:t>
-      </w:r>
-      <w:r>
-        <w:tab/>
-        <w:t xml:space="preserve">Personal Information </w:t>
-      </w:r>
-    </w:p>
-    <w:p>
-      <w:pPr>
-        <w:spacing w:after="0" w:line="259" w:lineRule="auto"/>
-        <w:ind w:left="0" w:firstLine="0"/>
-      </w:pPr>
-      <w:r>
-        <w:t xml:space="preserve"> </w:t>
-      </w:r>
-    </w:p>
-    <w:p>
-      <w:pPr>
-        <w:tabs>
-          <w:tab w:val="center" w:pos="4039"/>
-        </w:tabs>
-        <w:ind w:left="-15" w:right="0" w:firstLine="0"/>
-      </w:pPr>
-      <w:r>
         <w:rPr>
           <w:noProof/>
         </w:rPr>
         <w:drawing>
-          <wp:anchor distT="0" distB="0" distL="114300" distR="114300" simplePos="0" relativeHeight="251658240" behindDoc="0" locked="0" layoutInCell="1" allowOverlap="0">
+          <wp:anchor distT="0" distB="0" distL="114300" distR="114300" simplePos="0" relativeHeight="251658240" behindDoc="0" locked="0" layoutInCell="1" allowOverlap="0" wp14:anchorId="0C8CFE6B" wp14:editId="18090473">
             <wp:simplePos x="0" y="0"/>
             <wp:positionH relativeFrom="column">
               <wp:posOffset>4958080</wp:posOffset>
             </wp:positionH>
             <wp:positionV relativeFrom="paragraph">
-              <wp:posOffset>-56754</wp:posOffset>
+              <wp:posOffset>130810</wp:posOffset>
             </wp:positionV>
             <wp:extent cx="1142365" cy="1466850"/>
-            <wp:effectExtent l="0" t="0" r="0" b="0"/>
+            <wp:effectExtent l="0" t="0" r="635" b="0"/>
             <wp:wrapSquare wrapText="bothSides"/>
             <wp:docPr id="208" name="Picture 208"/>
             <wp:cNvGraphicFramePr/>
@@ -214,6 +196,36 @@
         </w:drawing>
       </w:r>
       <w:r>
+        <w:t xml:space="preserve"> </w:t>
+      </w:r>
+      <w:r>
+        <w:tab/>
+        <w:t xml:space="preserve">Personal Information </w:t>
+      </w:r>
+    </w:p>
+    <w:p>
+      <w:pPr>
+        <w:spacing w:after="0" w:line="259" w:lineRule="auto"/>
+        <w:ind w:left="0" w:firstLine="0"/>
+      </w:pPr>
+      <w:r>
+        <w:t xml:space="preserve"> </w:t>
+      </w:r>
+    </w:p>
+    <w:p>
+      <w:pPr>
+        <w:spacing w:after="0" w:line="259" w:lineRule="auto"/>
+        <w:ind w:left="0" w:firstLine="0"/>
+      </w:pPr>
+    </w:p>
+    <w:p>
+      <w:pPr>
+        <w:tabs>
+          <w:tab w:val="center" w:pos="4039"/>
+        </w:tabs>
+        <w:ind w:left="-15" w:right="0" w:firstLine="0"/>
+      </w:pPr>
+      <w:r>
         <w:rPr>
           <w:b/>
         </w:rPr>
@@ -244,84 +256,7 @@
       </w:r>
       <w:r>
         <w:tab/>
-        <w:t xml:space="preserve">Ph.D. </w:t>
-      </w:r>
-    </w:p>
-    <w:p>
-      <w:pPr>
-        <w:tabs>
-          <w:tab w:val="center" w:pos="3569"/>
-        </w:tabs>
-        <w:ind w:left="-15" w:right="0" w:firstLine="0"/>
-      </w:pPr>
-      <w:r>
-        <w:rPr>
-          <w:b/>
-        </w:rPr>
-        <w:t>Desk Address</w:t>
-      </w:r>
-      <w:r>
-        <w:t xml:space="preserve"> </w:t>
-      </w:r>
-      <w:r>
-        <w:tab/>
-        <w:t xml:space="preserve">INRIA – Sophia Antipolis </w:t>
-      </w:r>
-    </w:p>
-    <w:p>
-      <w:pPr>
-        <w:tabs>
-          <w:tab w:val="center" w:pos="3526"/>
-        </w:tabs>
-        <w:ind w:left="-15" w:right="0" w:firstLine="0"/>
-      </w:pPr>
-      <w:r>
-        <w:t xml:space="preserve"> </w:t>
-      </w:r>
-      <w:r>
-        <w:tab/>
-        <w:t xml:space="preserve">2004 Route Des </w:t>
-      </w:r>
-      <w:proofErr w:type="spellStart"/>
-      <w:r>
-        <w:t>Lucioles</w:t>
-      </w:r>
-      <w:proofErr w:type="spellEnd"/>
-      <w:r>
-        <w:t xml:space="preserve"> </w:t>
-      </w:r>
-    </w:p>
-    <w:p>
-      <w:pPr>
-        <w:tabs>
-          <w:tab w:val="center" w:pos="4148"/>
-        </w:tabs>
-        <w:ind w:left="-15" w:right="0" w:firstLine="0"/>
-      </w:pPr>
-      <w:r>
-        <w:t xml:space="preserve"> </w:t>
-      </w:r>
-      <w:r>
-        <w:tab/>
-      </w:r>
-      <w:proofErr w:type="gramStart"/>
-      <w:r>
-        <w:t>06902</w:t>
-      </w:r>
-      <w:proofErr w:type="gramEnd"/>
-      <w:r>
-        <w:t xml:space="preserve"> Sophia </w:t>
-      </w:r>
-      <w:r>
-        <w:t xml:space="preserve">Antipolis, </w:t>
-      </w:r>
-      <w:proofErr w:type="spellStart"/>
-      <w:r>
-        <w:t>Cedex</w:t>
-      </w:r>
-      <w:proofErr w:type="spellEnd"/>
-      <w:r>
-        <w:t xml:space="preserve">, France </w:t>
+        <w:t>Ph.D.</w:t>
       </w:r>
     </w:p>
     <w:p>
@@ -342,12 +277,21 @@
         <w:t xml:space="preserve"> </w:t>
       </w:r>
       <w:r>
-        <w:tab/>
-        <w:t xml:space="preserve">+33299847304 </w:t>
-      </w:r>
-      <w:r>
-        <w:tab/>
-        <w:t xml:space="preserve">+33642828913 </w:t>
+        <w:t xml:space="preserve">     </w:t>
+      </w:r>
+      <w:r>
+        <w:t>+</w:t>
+      </w:r>
+      <w:bookmarkStart w:id="0" w:name="_GoBack"/>
+      <w:r>
+        <w:t>33</w:t>
+      </w:r>
+      <w:r>
+        <w:t>497158803</w:t>
+      </w:r>
+      <w:bookmarkEnd w:id="0"/>
+      <w:r>
+        <w:t xml:space="preserve">   +33642828913</w:t>
       </w:r>
     </w:p>
     <w:p>
@@ -364,17 +308,22 @@
         <w:t>Email</w:t>
       </w:r>
       <w:r>
-        <w:t xml:space="preserve"> </w:t>
-      </w:r>
-      <w:r>
         <w:tab/>
-        <w:t>Marco.Biazzini@inria.fr</w:t>
-      </w:r>
-      <w:r>
-        <w:rPr>
-          <w:b/>
-        </w:rPr>
-        <w:t xml:space="preserve"> </w:t>
+      </w:r>
+      <w:r>
+        <w:t xml:space="preserve">   m</w:t>
+      </w:r>
+      <w:r>
+        <w:t>arco.</w:t>
+      </w:r>
+      <w:r>
+        <w:t>b</w:t>
+      </w:r>
+      <w:r>
+        <w:t>iazzini@</w:t>
+      </w:r>
+      <w:r>
+        <w:t>amadeus.com</w:t>
       </w:r>
     </w:p>
     <w:p>
@@ -388,10 +337,7 @@
         <w:rPr>
           <w:b/>
         </w:rPr>
-        <w:t>Website</w:t>
-      </w:r>
-      <w:r>
-        <w:t xml:space="preserve"> </w:t>
+        <w:t>Web</w:t>
       </w:r>
       <w:r>
         <w:tab/>
@@ -504,10 +450,7 @@
         <w:t>Institution</w:t>
       </w:r>
       <w:r>
-        <w:t xml:space="preserve"> </w:t>
-      </w:r>
-      <w:r>
-        <w:t xml:space="preserve">: </w:t>
+        <w:t xml:space="preserve"> : </w:t>
       </w:r>
       <w:proofErr w:type="spellStart"/>
       <w:r>
@@ -637,10 +580,7 @@
         <w:t>Institution</w:t>
       </w:r>
       <w:r>
-        <w:t xml:space="preserve"> </w:t>
-      </w:r>
-      <w:r>
-        <w:t xml:space="preserve">: </w:t>
+        <w:t xml:space="preserve"> : </w:t>
       </w:r>
       <w:proofErr w:type="spellStart"/>
       <w:r>
@@ -922,10 +862,7 @@
       </w:r>
       <w:proofErr w:type="spellEnd"/>
       <w:r>
-        <w:t xml:space="preserve"> (A software library to extract features from digital</w:t>
-      </w:r>
-      <w:r>
-        <w:t xml:space="preserve"> images) </w:t>
+        <w:t xml:space="preserve"> (A software library to extract features from digital images) </w:t>
       </w:r>
       <w:r>
         <w:rPr>
@@ -1055,10 +992,7 @@
       </w:r>
       <w:proofErr w:type="gramEnd"/>
       <w:r>
-        <w:t xml:space="preserve"> History of Philosophy, Philosophy of Language, Philosophy of Science, Anthropology, E</w:t>
-      </w:r>
-      <w:r>
-        <w:t xml:space="preserve">lements of Psychology Dismissed in 1999. </w:t>
+        <w:t xml:space="preserve"> History of Philosophy, Philosophy of Language, Philosophy of Science, Anthropology, Elements of Psychology Dismissed in 1999. </w:t>
       </w:r>
     </w:p>
     <w:p>
@@ -1066,18 +1000,18 @@
         <w:spacing w:after="0" w:line="259" w:lineRule="auto"/>
         <w:ind w:left="0" w:right="0" w:firstLine="0"/>
       </w:pPr>
-      <w:r>
-        <w:t xml:space="preserve"> </w:t>
-      </w:r>
     </w:p>
     <w:p>
       <w:pPr>
         <w:spacing w:after="0" w:line="259" w:lineRule="auto"/>
         <w:ind w:left="0" w:right="0" w:firstLine="0"/>
       </w:pPr>
-      <w:r>
-        <w:t xml:space="preserve"> </w:t>
-      </w:r>
+    </w:p>
+    <w:p>
+      <w:pPr>
+        <w:spacing w:after="0" w:line="259" w:lineRule="auto"/>
+        <w:ind w:left="0" w:right="0" w:firstLine="0"/>
+      </w:pPr>
     </w:p>
     <w:p>
       <w:pPr>
@@ -1165,7 +1099,13 @@
         <w:t xml:space="preserve"> – </w:t>
       </w:r>
       <w:r>
-        <w:t>Team FLE.</w:t>
+        <w:t xml:space="preserve">Team </w:t>
+      </w:r>
+      <w:r>
+        <w:t>SSP/SAS/SSE/</w:t>
+      </w:r>
+      <w:r>
+        <w:t>FLE.</w:t>
       </w:r>
     </w:p>
     <w:p>
@@ -1301,10 +1241,7 @@
       </w:r>
       <w:proofErr w:type="gramEnd"/>
       <w:r>
-        <w:t xml:space="preserve"> </w:t>
-      </w:r>
-      <w:r>
-        <w:t xml:space="preserve">Research and development: scalable distributed algorithms to compute constrained walks on dense graphs (collaboration with Amadeus). </w:t>
+        <w:t xml:space="preserve"> Research and development: scalable distributed algorithms to compute constrained walks on dense graphs (collaboration with Amadeus). </w:t>
       </w:r>
     </w:p>
     <w:p>
@@ -1401,10 +1338,7 @@
       </w:r>
       <w:proofErr w:type="gramEnd"/>
       <w:r>
-        <w:t xml:space="preserve"> Quantitative ch</w:t>
-      </w:r>
-      <w:r>
-        <w:t xml:space="preserve">aracterization of successful open source software projects through data mining and ecology-inspired data analysis techniques. </w:t>
+        <w:t xml:space="preserve"> Quantitative characterization of successful open source software projects through data mining and ecology-inspired data analysis techniques. </w:t>
       </w:r>
     </w:p>
     <w:p>
@@ -1474,10 +1408,7 @@
       </w:r>
       <w:proofErr w:type="gramEnd"/>
       <w:r>
-        <w:t xml:space="preserve"> Design of</w:t>
-      </w:r>
-      <w:r>
-        <w:t xml:space="preserve"> distributed algorithms to manage and exploit user preferences in P2P applications, while preserving the data privacy each user agreed upon</w:t>
+        <w:t xml:space="preserve"> Design of distributed algorithms to manage and exploit user preferences in P2P applications, while preserving the data privacy each user agreed upon</w:t>
       </w:r>
       <w:r>
         <w:rPr>
@@ -1522,10 +1453,7 @@
         <w:ind w:left="-15" w:right="0" w:firstLine="0"/>
       </w:pPr>
       <w:r>
-        <w:t>2009-</w:t>
-      </w:r>
-      <w:r>
-        <w:t xml:space="preserve">2011 </w:t>
+        <w:t xml:space="preserve">2009-2011 </w:t>
       </w:r>
       <w:r>
         <w:tab/>
@@ -1590,10 +1518,7 @@
         <w:ind w:left="-15" w:right="0" w:firstLine="0"/>
       </w:pPr>
       <w:r>
-        <w:t>2004-</w:t>
-      </w:r>
-      <w:r>
-        <w:t xml:space="preserve">2006 </w:t>
+        <w:t xml:space="preserve">2004-2006 </w:t>
       </w:r>
       <w:r>
         <w:tab/>
@@ -1684,10 +1609,7 @@
       </w:r>
       <w:r>
         <w:tab/>
-        <w:t>Research an</w:t>
-      </w:r>
-      <w:r>
-        <w:t xml:space="preserve">d Development </w:t>
+        <w:t xml:space="preserve">Research and Development </w:t>
       </w:r>
     </w:p>
     <w:p>
@@ -1751,10 +1673,7 @@
         <w:ind w:left="294" w:right="0"/>
       </w:pPr>
       <w:r>
-        <w:t xml:space="preserve">The final goal would be to assess correlations between the repository topology and </w:t>
-      </w:r>
-      <w:r>
-        <w:t xml:space="preserve">good/bad development </w:t>
+        <w:t xml:space="preserve">The final goal would be to assess correlations between the repository topology and good/bad development </w:t>
       </w:r>
       <w:proofErr w:type="gramStart"/>
       <w:r>
@@ -1800,10 +1719,7 @@
         <w:ind w:hanging="216"/>
       </w:pPr>
       <w:r>
-        <w:t>P2P al</w:t>
-      </w:r>
-      <w:r>
-        <w:t xml:space="preserve">gorithms for </w:t>
+        <w:t xml:space="preserve">P2P algorithms for </w:t>
       </w:r>
       <w:r>
         <w:rPr>
@@ -1844,10 +1760,7 @@
         <w:t xml:space="preserve">define and personal preferences </w:t>
       </w:r>
       <w:r>
-        <w:t>to be used to modify the distribution overlay topology of file sharing P2P applications.</w:t>
-      </w:r>
-      <w:r>
-        <w:t xml:space="preserve"> </w:t>
+        <w:t xml:space="preserve">to be used to modify the distribution overlay topology of file sharing P2P applications. </w:t>
       </w:r>
     </w:p>
     <w:p>
@@ -1904,10 +1817,7 @@
         <w:jc w:val="both"/>
       </w:pPr>
       <w:r>
-        <w:t>In particular, I designed and implemented gossip-based decentralized variants of several nature-inspired heuristics, such as Particle Swarm Optimization, or Differential Evolution. Part of the source code is f</w:t>
-      </w:r>
-      <w:r>
-        <w:t xml:space="preserve">reely available on </w:t>
+        <w:t xml:space="preserve">In particular, I designed and implemented gossip-based decentralized variants of several nature-inspired heuristics, such as Particle Swarm Optimization, or Differential Evolution. Part of the source code is freely available on </w:t>
       </w:r>
       <w:hyperlink r:id="rId11">
         <w:r>
@@ -1977,13 +1887,7 @@
         <w:rPr>
           <w:b/>
         </w:rPr>
-        <w:t>development</w:t>
-      </w:r>
-      <w:r>
-        <w:rPr>
-          <w:b/>
-        </w:rPr>
-        <w:t xml:space="preserve"> / maintenance</w:t>
+        <w:t>development / maintenance</w:t>
       </w:r>
     </w:p>
     <w:p>
@@ -2014,10 +1918,10 @@
         <w:ind w:left="730" w:right="0"/>
       </w:pPr>
       <w:r>
-        <w:t>Shell scripting (Unix</w:t>
-      </w:r>
-      <w:r>
-        <w:t xml:space="preserve">-Linux system automation) </w:t>
+        <w:t>Shell scripting</w:t>
+      </w:r>
+      <w:r>
+        <w:t xml:space="preserve"> (Unix-Linux system automation)</w:t>
       </w:r>
     </w:p>
     <w:p>
@@ -2025,7 +1929,10 @@
         <w:ind w:left="730" w:right="0"/>
       </w:pPr>
       <w:r>
-        <w:t xml:space="preserve">C (ad-hoc application library development)  </w:t>
+        <w:t>C</w:t>
+      </w:r>
+      <w:r>
+        <w:t xml:space="preserve"> and C++ (current working language)</w:t>
       </w:r>
     </w:p>
     <w:p>
@@ -2033,15 +1940,7 @@
         <w:ind w:left="730" w:right="0"/>
       </w:pPr>
       <w:r>
-        <w:t xml:space="preserve">C++ (basic skills) </w:t>
-      </w:r>
-    </w:p>
-    <w:p>
-      <w:pPr>
-        <w:ind w:left="730" w:right="0"/>
-      </w:pPr>
-      <w:r>
-        <w:t xml:space="preserve">Python (basic skills) </w:t>
+        <w:t>Python (basic skills)</w:t>
       </w:r>
     </w:p>
     <w:p>
@@ -2058,7 +1957,10 @@
         <w:ind w:left="705" w:right="5402" w:firstLine="0"/>
       </w:pPr>
       <w:r>
-        <w:t xml:space="preserve">SVN (standard operational expertise) </w:t>
+        <w:t>SVN (</w:t>
+      </w:r>
+      <w:r>
+        <w:t>standard operational expertise)</w:t>
       </w:r>
     </w:p>
     <w:p>
@@ -2076,8 +1978,6 @@
       </w:r>
       <w:r>
         <w:tab/>
-      </w:r>
-      <w:r>
         <w:t xml:space="preserve">Linux (administrator level skills) </w:t>
       </w:r>
     </w:p>
@@ -2086,7 +1986,10 @@
         <w:ind w:left="730" w:right="0" w:firstLine="710"/>
       </w:pPr>
       <w:r>
-        <w:t xml:space="preserve">MS Windows (standard operational skills) </w:t>
+        <w:t>MS Window</w:t>
+      </w:r>
+      <w:r>
+        <w:t>s (standard operational skills)</w:t>
       </w:r>
     </w:p>
     <w:p>
@@ -2094,7 +1997,10 @@
         <w:ind w:left="730" w:right="0" w:firstLine="710"/>
       </w:pPr>
       <w:r>
-        <w:t xml:space="preserve">Mac OS (standard operational skills) </w:t>
+        <w:t>Mac OS</w:t>
+      </w:r>
+      <w:r>
+        <w:t xml:space="preserve"> (standard operational skills)</w:t>
       </w:r>
     </w:p>
     <w:p>
@@ -2133,7 +2039,7 @@
       </w:r>
       <w:r>
         <w:tab/>
-        <w:t xml:space="preserve">Italian (mother language) </w:t>
+        <w:t>Italian (mother language)</w:t>
       </w:r>
     </w:p>
     <w:p>
@@ -2141,7 +2047,7 @@
         <w:ind w:left="730" w:right="0"/>
       </w:pPr>
       <w:r>
-        <w:t xml:space="preserve">English (fluent, both written and spoken) </w:t>
+        <w:t>English (fluent, both written and spoken)</w:t>
       </w:r>
     </w:p>
     <w:p>
@@ -2156,7 +2062,7 @@
       </w:r>
       <w:r>
         <w:tab/>
-        <w:t xml:space="preserve">French (operational) </w:t>
+        <w:t>French (operational)</w:t>
       </w:r>
     </w:p>
     <w:p>
@@ -2193,18 +2099,27 @@
       </w:r>
       <w:proofErr w:type="spellStart"/>
       <w:r>
-        <w:t>m</w:t>
-      </w:r>
-      <w:r>
-        <w:t>indset</w:t>
+        <w:t>mindset</w:t>
       </w:r>
       <w:proofErr w:type="spellEnd"/>
       <w:r>
-        <w:t xml:space="preserve"> and skillset + strong empirical attitude  </w:t>
+        <w:t xml:space="preserve"> and skills</w:t>
+      </w:r>
+      <w:r>
+        <w:t>et + strong empirical attitude</w:t>
       </w:r>
       <w:r>
         <w:tab/>
-        <w:t xml:space="preserve">Specific advanced courses attended as Ph.D. candidate: </w:t>
+      </w:r>
+      <w:r>
+        <w:tab/>
+      </w:r>
+      <w:r>
+        <w:tab/>
+        <w:t>Specific advanced cours</w:t>
+      </w:r>
+      <w:r>
+        <w:t>es attended as Ph.D. candidate:</w:t>
       </w:r>
     </w:p>
     <w:p>
@@ -2252,10 +2167,7 @@
         <w:ind w:right="0" w:hanging="360"/>
       </w:pPr>
       <w:r>
-        <w:t>Peer-To-</w:t>
-      </w:r>
-      <w:r>
-        <w:t xml:space="preserve">Peer (P2P) Overlay Networks: Systematic Design and Practical Implementations, </w:t>
+        <w:t xml:space="preserve">Peer-To-Peer (P2P) Overlay Networks: Systematic Design and Practical Implementations, </w:t>
       </w:r>
       <w:r>
         <w:rPr>
@@ -2383,10 +2295,7 @@
       </w:r>
       <w:proofErr w:type="spellStart"/>
       <w:r>
-        <w:t>Unive</w:t>
-      </w:r>
-      <w:r>
-        <w:t>rsità</w:t>
+        <w:t>Università</w:t>
       </w:r>
       <w:proofErr w:type="spellEnd"/>
       <w:r>
@@ -2435,7 +2344,19 @@
       </w:r>
       <w:proofErr w:type="spellEnd"/>
       <w:r>
-        <w:t xml:space="preserve">, department of Computer Science. Course: Software Engineering </w:t>
+        <w:t xml:space="preserve">, </w:t>
+      </w:r>
+      <w:r>
+        <w:t>department of Computer Science.</w:t>
+      </w:r>
+    </w:p>
+    <w:p>
+      <w:pPr>
+        <w:spacing w:after="0" w:line="259" w:lineRule="auto"/>
+        <w:ind w:left="1418" w:right="0" w:hanging="1"/>
+      </w:pPr>
+      <w:r>
+        <w:t xml:space="preserve">Course: Software Engineering </w:t>
       </w:r>
     </w:p>
     <w:p>
@@ -2509,10 +2430,7 @@
         <w:ind w:left="730"/>
       </w:pPr>
       <w:r>
-        <w:t>Othe</w:t>
-      </w:r>
-      <w:r>
-        <w:t xml:space="preserve">r Professional Activities </w:t>
+        <w:t xml:space="preserve">Other Professional Activities </w:t>
       </w:r>
     </w:p>
     <w:p>
@@ -2562,13 +2480,7 @@
         <w:rPr>
           <w:b/>
         </w:rPr>
-        <w:t>international jo</w:t>
-      </w:r>
-      <w:r>
-        <w:rPr>
-          <w:b/>
-        </w:rPr>
-        <w:t>urnals</w:t>
+        <w:t>international journals</w:t>
       </w:r>
       <w:r>
         <w:t>:</w:t>
@@ -2596,10 +2508,7 @@
         <w:ind w:right="0" w:hanging="360"/>
       </w:pPr>
       <w:r>
-        <w:t>E</w:t>
-      </w:r>
-      <w:r>
-        <w:t xml:space="preserve">lsevier’s Future Generation Computing Systems Journal – 2012 </w:t>
+        <w:t xml:space="preserve">Elsevier’s Future Generation Computing Systems Journal – 2012 </w:t>
       </w:r>
     </w:p>
     <w:p>
@@ -2640,10 +2549,7 @@
         <w:ind w:right="0" w:hanging="360"/>
       </w:pPr>
       <w:r>
-        <w:t>JOSH : Journal of</w:t>
-      </w:r>
-      <w:r>
-        <w:t xml:space="preserve"> Scheduling – Volume 13 / 2010 </w:t>
+        <w:t xml:space="preserve">JOSH : Journal of Scheduling – Volume 13 / 2010 </w:t>
       </w:r>
     </w:p>
     <w:p>
@@ -2657,8 +2563,6 @@
       <w:r>
         <w:t xml:space="preserve">AMAI : Annals of Mathematics and Artificial Intelligence – Volume 57 / 2009 </w:t>
       </w:r>
-      <w:bookmarkStart w:id="0" w:name="_GoBack"/>
-      <w:bookmarkEnd w:id="0"/>
     </w:p>
     <w:sectPr>
       <w:pgSz w:w="11904" w:h="16836"/>

</xml_diff>